<commit_message>
Trabajo en clase 07/03/2022
</commit_message>
<xml_diff>
--- a/ud05/03/UD05A03.docx
+++ b/ud05/03/UD05A03.docx
@@ -67,13 +67,8 @@
           <w:numId w:val="1"/>
         </w:numPr>
       </w:pPr>
-      <w:proofErr w:type="spellStart"/>
-      <w:r>
-        <w:t>Pais</w:t>
-      </w:r>
-      <w:proofErr w:type="spellEnd"/>
-      <w:r>
-        <w:t xml:space="preserve"> de la Universidad: </w:t>
+      <w:r>
+        <w:t xml:space="preserve">Pais de la Universidad: </w:t>
       </w:r>
     </w:p>
     <w:p>
@@ -1052,45 +1047,511 @@
       <w:pPr>
         <w:pStyle w:val="Prrafodelista"/>
       </w:pPr>
-    </w:p>
-    <w:p>
-      <w:r>
-        <w:t xml:space="preserve">20. Apellidos de todos los hombres: </w:t>
-      </w:r>
-    </w:p>
-    <w:p>
-      <w:r>
-        <w:t xml:space="preserve">21. Nombre de la carrera que estudia Víctor Manuel: </w:t>
-      </w:r>
-    </w:p>
-    <w:p>
-      <w:r>
-        <w:t xml:space="preserve">22. Nombre de las asignaturas que estudia Luisa: </w:t>
-      </w:r>
-    </w:p>
-    <w:p>
-      <w:r>
-        <w:t xml:space="preserve">23. Primer apellido de los alumnos matriculados en Ingeniería del Software: </w:t>
-      </w:r>
-    </w:p>
-    <w:p>
-      <w:r>
-        <w:t xml:space="preserve">24. Nombre de las carreras que estudian los alumnos matriculados en la asignatura Tecnología de los Alimentos: </w:t>
-      </w:r>
-    </w:p>
-    <w:p>
-      <w:r>
-        <w:t>25. Nombre de los alumnos matriculados en carreras que no tienen subdirector: 2</w:t>
-      </w:r>
-    </w:p>
-    <w:p>
-      <w:r>
-        <w:t xml:space="preserve">6. Nombre de los alumnos matriculados en asignaturas con 0 créditos prácticos y que estudien la carrera de I.T. Informática </w:t>
-      </w:r>
-    </w:p>
-    <w:p>
-      <w:r>
-        <w:t>27. Nombre de los alumnos que estudian carreras cuyos planes son anteriores a 2002</w:t>
+      <w:r>
+        <w:rPr>
+          <w:noProof/>
+        </w:rPr>
+        <w:drawing>
+          <wp:inline distT="0" distB="0" distL="0" distR="0" wp14:anchorId="2E14443C" wp14:editId="5A8A79CD">
+            <wp:extent cx="3571875" cy="1343025"/>
+            <wp:effectExtent l="0" t="0" r="9525" b="9525"/>
+            <wp:docPr id="19" name="Imagen 19" descr="Texto&#10;&#10;Descripción generada automáticamente"/>
+            <wp:cNvGraphicFramePr>
+              <a:graphicFrameLocks xmlns:a="http://schemas.openxmlformats.org/drawingml/2006/main" noChangeAspect="1"/>
+            </wp:cNvGraphicFramePr>
+            <a:graphic xmlns:a="http://schemas.openxmlformats.org/drawingml/2006/main">
+              <a:graphicData uri="http://schemas.openxmlformats.org/drawingml/2006/picture">
+                <pic:pic xmlns:pic="http://schemas.openxmlformats.org/drawingml/2006/picture">
+                  <pic:nvPicPr>
+                    <pic:cNvPr id="19" name="Imagen 19" descr="Texto&#10;&#10;Descripción generada automáticamente"/>
+                    <pic:cNvPicPr/>
+                  </pic:nvPicPr>
+                  <pic:blipFill>
+                    <a:blip r:embed="rId23"/>
+                    <a:stretch>
+                      <a:fillRect/>
+                    </a:stretch>
+                  </pic:blipFill>
+                  <pic:spPr>
+                    <a:xfrm>
+                      <a:off x="0" y="0"/>
+                      <a:ext cx="3571875" cy="1343025"/>
+                    </a:xfrm>
+                    <a:prstGeom prst="rect">
+                      <a:avLst/>
+                    </a:prstGeom>
+                  </pic:spPr>
+                </pic:pic>
+              </a:graphicData>
+            </a:graphic>
+          </wp:inline>
+        </w:drawing>
+      </w:r>
+    </w:p>
+    <w:p>
+      <w:pPr>
+        <w:pStyle w:val="Prrafodelista"/>
+        <w:numPr>
+          <w:ilvl w:val="0"/>
+          <w:numId w:val="1"/>
+        </w:numPr>
+      </w:pPr>
+      <w:r>
+        <w:t xml:space="preserve">Apellidos de todos los hombres: </w:t>
+      </w:r>
+    </w:p>
+    <w:p>
+      <w:pPr>
+        <w:pStyle w:val="Prrafodelista"/>
+      </w:pPr>
+      <w:r>
+        <w:rPr>
+          <w:noProof/>
+        </w:rPr>
+        <w:drawing>
+          <wp:inline distT="0" distB="0" distL="0" distR="0" wp14:anchorId="355E2BC2" wp14:editId="0E2165B2">
+            <wp:extent cx="5400040" cy="1363345"/>
+            <wp:effectExtent l="0" t="0" r="0" b="8255"/>
+            <wp:docPr id="20" name="Imagen 20" descr="Captura de pantalla de un celular&#10;&#10;Descripción generada automáticamente"/>
+            <wp:cNvGraphicFramePr>
+              <a:graphicFrameLocks xmlns:a="http://schemas.openxmlformats.org/drawingml/2006/main" noChangeAspect="1"/>
+            </wp:cNvGraphicFramePr>
+            <a:graphic xmlns:a="http://schemas.openxmlformats.org/drawingml/2006/main">
+              <a:graphicData uri="http://schemas.openxmlformats.org/drawingml/2006/picture">
+                <pic:pic xmlns:pic="http://schemas.openxmlformats.org/drawingml/2006/picture">
+                  <pic:nvPicPr>
+                    <pic:cNvPr id="20" name="Imagen 20" descr="Captura de pantalla de un celular&#10;&#10;Descripción generada automáticamente"/>
+                    <pic:cNvPicPr/>
+                  </pic:nvPicPr>
+                  <pic:blipFill>
+                    <a:blip r:embed="rId24"/>
+                    <a:stretch>
+                      <a:fillRect/>
+                    </a:stretch>
+                  </pic:blipFill>
+                  <pic:spPr>
+                    <a:xfrm>
+                      <a:off x="0" y="0"/>
+                      <a:ext cx="5400040" cy="1363345"/>
+                    </a:xfrm>
+                    <a:prstGeom prst="rect">
+                      <a:avLst/>
+                    </a:prstGeom>
+                  </pic:spPr>
+                </pic:pic>
+              </a:graphicData>
+            </a:graphic>
+          </wp:inline>
+        </w:drawing>
+      </w:r>
+    </w:p>
+    <w:p>
+      <w:pPr>
+        <w:pStyle w:val="Prrafodelista"/>
+        <w:numPr>
+          <w:ilvl w:val="0"/>
+          <w:numId w:val="1"/>
+        </w:numPr>
+      </w:pPr>
+      <w:r>
+        <w:t xml:space="preserve">Nombre de la carrera que estudia Víctor Manuel: </w:t>
+      </w:r>
+    </w:p>
+    <w:p>
+      <w:pPr>
+        <w:pStyle w:val="Prrafodelista"/>
+      </w:pPr>
+      <w:r>
+        <w:rPr>
+          <w:noProof/>
+        </w:rPr>
+        <w:drawing>
+          <wp:inline distT="0" distB="0" distL="0" distR="0" wp14:anchorId="6245DFBB" wp14:editId="1FB3BF8D">
+            <wp:extent cx="5400040" cy="1061085"/>
+            <wp:effectExtent l="0" t="0" r="0" b="5715"/>
+            <wp:docPr id="21" name="Imagen 21" descr="Texto&#10;&#10;Descripción generada automáticamente"/>
+            <wp:cNvGraphicFramePr>
+              <a:graphicFrameLocks xmlns:a="http://schemas.openxmlformats.org/drawingml/2006/main" noChangeAspect="1"/>
+            </wp:cNvGraphicFramePr>
+            <a:graphic xmlns:a="http://schemas.openxmlformats.org/drawingml/2006/main">
+              <a:graphicData uri="http://schemas.openxmlformats.org/drawingml/2006/picture">
+                <pic:pic xmlns:pic="http://schemas.openxmlformats.org/drawingml/2006/picture">
+                  <pic:nvPicPr>
+                    <pic:cNvPr id="21" name="Imagen 21" descr="Texto&#10;&#10;Descripción generada automáticamente"/>
+                    <pic:cNvPicPr/>
+                  </pic:nvPicPr>
+                  <pic:blipFill>
+                    <a:blip r:embed="rId25"/>
+                    <a:stretch>
+                      <a:fillRect/>
+                    </a:stretch>
+                  </pic:blipFill>
+                  <pic:spPr>
+                    <a:xfrm>
+                      <a:off x="0" y="0"/>
+                      <a:ext cx="5400040" cy="1061085"/>
+                    </a:xfrm>
+                    <a:prstGeom prst="rect">
+                      <a:avLst/>
+                    </a:prstGeom>
+                  </pic:spPr>
+                </pic:pic>
+              </a:graphicData>
+            </a:graphic>
+          </wp:inline>
+        </w:drawing>
+      </w:r>
+    </w:p>
+    <w:p>
+      <w:pPr>
+        <w:pStyle w:val="Prrafodelista"/>
+        <w:numPr>
+          <w:ilvl w:val="0"/>
+          <w:numId w:val="1"/>
+        </w:numPr>
+      </w:pPr>
+      <w:r>
+        <w:t>Nombre de las asignaturas que estudia Luisa:</w:t>
+      </w:r>
+    </w:p>
+    <w:p>
+      <w:pPr>
+        <w:pStyle w:val="Prrafodelista"/>
+      </w:pPr>
+    </w:p>
+    <w:p>
+      <w:pPr>
+        <w:pStyle w:val="Prrafodelista"/>
+      </w:pPr>
+      <w:r>
+        <w:rPr>
+          <w:noProof/>
+        </w:rPr>
+        <w:lastRenderedPageBreak/>
+        <w:drawing>
+          <wp:inline distT="0" distB="0" distL="0" distR="0" wp14:anchorId="163D0D06" wp14:editId="0687636E">
+            <wp:extent cx="5400040" cy="1326515"/>
+            <wp:effectExtent l="0" t="0" r="0" b="6985"/>
+            <wp:docPr id="22" name="Imagen 22" descr="Texto&#10;&#10;Descripción generada automáticamente"/>
+            <wp:cNvGraphicFramePr>
+              <a:graphicFrameLocks xmlns:a="http://schemas.openxmlformats.org/drawingml/2006/main" noChangeAspect="1"/>
+            </wp:cNvGraphicFramePr>
+            <a:graphic xmlns:a="http://schemas.openxmlformats.org/drawingml/2006/main">
+              <a:graphicData uri="http://schemas.openxmlformats.org/drawingml/2006/picture">
+                <pic:pic xmlns:pic="http://schemas.openxmlformats.org/drawingml/2006/picture">
+                  <pic:nvPicPr>
+                    <pic:cNvPr id="22" name="Imagen 22" descr="Texto&#10;&#10;Descripción generada automáticamente"/>
+                    <pic:cNvPicPr/>
+                  </pic:nvPicPr>
+                  <pic:blipFill>
+                    <a:blip r:embed="rId26"/>
+                    <a:stretch>
+                      <a:fillRect/>
+                    </a:stretch>
+                  </pic:blipFill>
+                  <pic:spPr>
+                    <a:xfrm>
+                      <a:off x="0" y="0"/>
+                      <a:ext cx="5400040" cy="1326515"/>
+                    </a:xfrm>
+                    <a:prstGeom prst="rect">
+                      <a:avLst/>
+                    </a:prstGeom>
+                  </pic:spPr>
+                </pic:pic>
+              </a:graphicData>
+            </a:graphic>
+          </wp:inline>
+        </w:drawing>
+      </w:r>
+      <w:r>
+        <w:t xml:space="preserve"> </w:t>
+      </w:r>
+    </w:p>
+    <w:p>
+      <w:pPr>
+        <w:pStyle w:val="Prrafodelista"/>
+        <w:numPr>
+          <w:ilvl w:val="0"/>
+          <w:numId w:val="1"/>
+        </w:numPr>
+      </w:pPr>
+      <w:r>
+        <w:t xml:space="preserve">Primer apellido de los alumnos matriculados en Ingeniería del Software: </w:t>
+      </w:r>
+    </w:p>
+    <w:p>
+      <w:pPr>
+        <w:pStyle w:val="Prrafodelista"/>
+      </w:pPr>
+      <w:r>
+        <w:rPr>
+          <w:noProof/>
+        </w:rPr>
+        <w:drawing>
+          <wp:inline distT="0" distB="0" distL="0" distR="0" wp14:anchorId="71CCA6DB" wp14:editId="6678ECFD">
+            <wp:extent cx="5400040" cy="1412875"/>
+            <wp:effectExtent l="0" t="0" r="0" b="0"/>
+            <wp:docPr id="23" name="Imagen 23" descr="Texto, Carta&#10;&#10;Descripción generada automáticamente"/>
+            <wp:cNvGraphicFramePr>
+              <a:graphicFrameLocks xmlns:a="http://schemas.openxmlformats.org/drawingml/2006/main" noChangeAspect="1"/>
+            </wp:cNvGraphicFramePr>
+            <a:graphic xmlns:a="http://schemas.openxmlformats.org/drawingml/2006/main">
+              <a:graphicData uri="http://schemas.openxmlformats.org/drawingml/2006/picture">
+                <pic:pic xmlns:pic="http://schemas.openxmlformats.org/drawingml/2006/picture">
+                  <pic:nvPicPr>
+                    <pic:cNvPr id="23" name="Imagen 23" descr="Texto, Carta&#10;&#10;Descripción generada automáticamente"/>
+                    <pic:cNvPicPr/>
+                  </pic:nvPicPr>
+                  <pic:blipFill>
+                    <a:blip r:embed="rId27"/>
+                    <a:stretch>
+                      <a:fillRect/>
+                    </a:stretch>
+                  </pic:blipFill>
+                  <pic:spPr>
+                    <a:xfrm>
+                      <a:off x="0" y="0"/>
+                      <a:ext cx="5400040" cy="1412875"/>
+                    </a:xfrm>
+                    <a:prstGeom prst="rect">
+                      <a:avLst/>
+                    </a:prstGeom>
+                  </pic:spPr>
+                </pic:pic>
+              </a:graphicData>
+            </a:graphic>
+          </wp:inline>
+        </w:drawing>
+      </w:r>
+    </w:p>
+    <w:p>
+      <w:pPr>
+        <w:pStyle w:val="Prrafodelista"/>
+        <w:numPr>
+          <w:ilvl w:val="0"/>
+          <w:numId w:val="1"/>
+        </w:numPr>
+      </w:pPr>
+      <w:r>
+        <w:t xml:space="preserve">Nombre de las carreras que estudian los alumnos matriculados en la asignatura Tecnología de los Alimentos: </w:t>
+      </w:r>
+    </w:p>
+    <w:p>
+      <w:pPr>
+        <w:pStyle w:val="Prrafodelista"/>
+      </w:pPr>
+      <w:r>
+        <w:rPr>
+          <w:noProof/>
+        </w:rPr>
+        <w:drawing>
+          <wp:inline distT="0" distB="0" distL="0" distR="0" wp14:anchorId="325DB515" wp14:editId="6CC54C8A">
+            <wp:extent cx="5400040" cy="1173480"/>
+            <wp:effectExtent l="0" t="0" r="0" b="7620"/>
+            <wp:docPr id="24" name="Imagen 24" descr="Texto, Carta&#10;&#10;Descripción generada automáticamente"/>
+            <wp:cNvGraphicFramePr>
+              <a:graphicFrameLocks xmlns:a="http://schemas.openxmlformats.org/drawingml/2006/main" noChangeAspect="1"/>
+            </wp:cNvGraphicFramePr>
+            <a:graphic xmlns:a="http://schemas.openxmlformats.org/drawingml/2006/main">
+              <a:graphicData uri="http://schemas.openxmlformats.org/drawingml/2006/picture">
+                <pic:pic xmlns:pic="http://schemas.openxmlformats.org/drawingml/2006/picture">
+                  <pic:nvPicPr>
+                    <pic:cNvPr id="24" name="Imagen 24" descr="Texto, Carta&#10;&#10;Descripción generada automáticamente"/>
+                    <pic:cNvPicPr/>
+                  </pic:nvPicPr>
+                  <pic:blipFill>
+                    <a:blip r:embed="rId28"/>
+                    <a:stretch>
+                      <a:fillRect/>
+                    </a:stretch>
+                  </pic:blipFill>
+                  <pic:spPr>
+                    <a:xfrm>
+                      <a:off x="0" y="0"/>
+                      <a:ext cx="5400040" cy="1173480"/>
+                    </a:xfrm>
+                    <a:prstGeom prst="rect">
+                      <a:avLst/>
+                    </a:prstGeom>
+                  </pic:spPr>
+                </pic:pic>
+              </a:graphicData>
+            </a:graphic>
+          </wp:inline>
+        </w:drawing>
+      </w:r>
+    </w:p>
+    <w:p>
+      <w:pPr>
+        <w:pStyle w:val="Prrafodelista"/>
+        <w:numPr>
+          <w:ilvl w:val="0"/>
+          <w:numId w:val="1"/>
+        </w:numPr>
+      </w:pPr>
+      <w:r>
+        <w:t xml:space="preserve">Nombre de los alumnos matriculados en carreras que no tienen subdirector: </w:t>
+      </w:r>
+    </w:p>
+    <w:p>
+      <w:pPr>
+        <w:pStyle w:val="Prrafodelista"/>
+      </w:pPr>
+      <w:r>
+        <w:rPr>
+          <w:noProof/>
+        </w:rPr>
+        <w:drawing>
+          <wp:inline distT="0" distB="0" distL="0" distR="0" wp14:anchorId="74AF74C3" wp14:editId="1C1B83B2">
+            <wp:extent cx="5400040" cy="1380490"/>
+            <wp:effectExtent l="0" t="0" r="0" b="0"/>
+            <wp:docPr id="25" name="Imagen 25" descr="Texto, Carta&#10;&#10;Descripción generada automáticamente"/>
+            <wp:cNvGraphicFramePr>
+              <a:graphicFrameLocks xmlns:a="http://schemas.openxmlformats.org/drawingml/2006/main" noChangeAspect="1"/>
+            </wp:cNvGraphicFramePr>
+            <a:graphic xmlns:a="http://schemas.openxmlformats.org/drawingml/2006/main">
+              <a:graphicData uri="http://schemas.openxmlformats.org/drawingml/2006/picture">
+                <pic:pic xmlns:pic="http://schemas.openxmlformats.org/drawingml/2006/picture">
+                  <pic:nvPicPr>
+                    <pic:cNvPr id="25" name="Imagen 25" descr="Texto, Carta&#10;&#10;Descripción generada automáticamente"/>
+                    <pic:cNvPicPr/>
+                  </pic:nvPicPr>
+                  <pic:blipFill>
+                    <a:blip r:embed="rId29"/>
+                    <a:stretch>
+                      <a:fillRect/>
+                    </a:stretch>
+                  </pic:blipFill>
+                  <pic:spPr>
+                    <a:xfrm>
+                      <a:off x="0" y="0"/>
+                      <a:ext cx="5400040" cy="1380490"/>
+                    </a:xfrm>
+                    <a:prstGeom prst="rect">
+                      <a:avLst/>
+                    </a:prstGeom>
+                  </pic:spPr>
+                </pic:pic>
+              </a:graphicData>
+            </a:graphic>
+          </wp:inline>
+        </w:drawing>
+      </w:r>
+    </w:p>
+    <w:p>
+      <w:pPr>
+        <w:pStyle w:val="Prrafodelista"/>
+        <w:numPr>
+          <w:ilvl w:val="0"/>
+          <w:numId w:val="1"/>
+        </w:numPr>
+      </w:pPr>
+      <w:r>
+        <w:t xml:space="preserve">Nombre de los alumnos matriculados en asignaturas con 0 créditos prácticos y que estudien la carrera de I.T. Informática </w:t>
+      </w:r>
+    </w:p>
+    <w:p>
+      <w:pPr>
+        <w:pStyle w:val="Prrafodelista"/>
+      </w:pPr>
+      <w:r>
+        <w:rPr>
+          <w:noProof/>
+        </w:rPr>
+        <w:drawing>
+          <wp:inline distT="0" distB="0" distL="0" distR="0" wp14:anchorId="0550B8D3" wp14:editId="2437783D">
+            <wp:extent cx="5400040" cy="1562100"/>
+            <wp:effectExtent l="0" t="0" r="0" b="0"/>
+            <wp:docPr id="26" name="Imagen 26" descr="Texto, Carta&#10;&#10;Descripción generada automáticamente"/>
+            <wp:cNvGraphicFramePr>
+              <a:graphicFrameLocks xmlns:a="http://schemas.openxmlformats.org/drawingml/2006/main" noChangeAspect="1"/>
+            </wp:cNvGraphicFramePr>
+            <a:graphic xmlns:a="http://schemas.openxmlformats.org/drawingml/2006/main">
+              <a:graphicData uri="http://schemas.openxmlformats.org/drawingml/2006/picture">
+                <pic:pic xmlns:pic="http://schemas.openxmlformats.org/drawingml/2006/picture">
+                  <pic:nvPicPr>
+                    <pic:cNvPr id="26" name="Imagen 26" descr="Texto, Carta&#10;&#10;Descripción generada automáticamente"/>
+                    <pic:cNvPicPr/>
+                  </pic:nvPicPr>
+                  <pic:blipFill>
+                    <a:blip r:embed="rId30"/>
+                    <a:stretch>
+                      <a:fillRect/>
+                    </a:stretch>
+                  </pic:blipFill>
+                  <pic:spPr>
+                    <a:xfrm>
+                      <a:off x="0" y="0"/>
+                      <a:ext cx="5400040" cy="1562100"/>
+                    </a:xfrm>
+                    <a:prstGeom prst="rect">
+                      <a:avLst/>
+                    </a:prstGeom>
+                  </pic:spPr>
+                </pic:pic>
+              </a:graphicData>
+            </a:graphic>
+          </wp:inline>
+        </w:drawing>
+      </w:r>
+    </w:p>
+    <w:p>
+      <w:pPr>
+        <w:pStyle w:val="Prrafodelista"/>
+        <w:numPr>
+          <w:ilvl w:val="0"/>
+          <w:numId w:val="1"/>
+        </w:numPr>
+      </w:pPr>
+      <w:r>
+        <w:t>Nombre de los alumnos que estudian carreras cuyos planes son anteriores a 2002</w:t>
+      </w:r>
+    </w:p>
+    <w:p>
+      <w:pPr>
+        <w:pStyle w:val="Prrafodelista"/>
+      </w:pPr>
+      <w:r>
+        <w:rPr>
+          <w:noProof/>
+        </w:rPr>
+        <w:lastRenderedPageBreak/>
+        <w:drawing>
+          <wp:inline distT="0" distB="0" distL="0" distR="0" wp14:anchorId="36C2AEFD" wp14:editId="39D48DC0">
+            <wp:extent cx="5400040" cy="1379220"/>
+            <wp:effectExtent l="0" t="0" r="0" b="0"/>
+            <wp:docPr id="27" name="Imagen 27" descr="Texto, Carta&#10;&#10;Descripción generada automáticamente"/>
+            <wp:cNvGraphicFramePr>
+              <a:graphicFrameLocks xmlns:a="http://schemas.openxmlformats.org/drawingml/2006/main" noChangeAspect="1"/>
+            </wp:cNvGraphicFramePr>
+            <a:graphic xmlns:a="http://schemas.openxmlformats.org/drawingml/2006/main">
+              <a:graphicData uri="http://schemas.openxmlformats.org/drawingml/2006/picture">
+                <pic:pic xmlns:pic="http://schemas.openxmlformats.org/drawingml/2006/picture">
+                  <pic:nvPicPr>
+                    <pic:cNvPr id="27" name="Imagen 27" descr="Texto, Carta&#10;&#10;Descripción generada automáticamente"/>
+                    <pic:cNvPicPr/>
+                  </pic:nvPicPr>
+                  <pic:blipFill>
+                    <a:blip r:embed="rId31"/>
+                    <a:stretch>
+                      <a:fillRect/>
+                    </a:stretch>
+                  </pic:blipFill>
+                  <pic:spPr>
+                    <a:xfrm>
+                      <a:off x="0" y="0"/>
+                      <a:ext cx="5400040" cy="1379220"/>
+                    </a:xfrm>
+                    <a:prstGeom prst="rect">
+                      <a:avLst/>
+                    </a:prstGeom>
+                  </pic:spPr>
+                </pic:pic>
+              </a:graphicData>
+            </a:graphic>
+          </wp:inline>
+        </w:drawing>
       </w:r>
     </w:p>
     <w:sectPr>

</xml_diff>